<commit_message>
Smaller aestetic fixes, correcting the order of some questions after inserting the SoFC
</commit_message>
<xml_diff>
--- a/docassemble/DeadBrokeDads2/data/templates/equitable-adjustment.docx
+++ b/docassemble/DeadBrokeDads2/data/templates/equitable-adjustment.docx
@@ -2296,40 +2296,162 @@
         </w:rPr>
         <w:t xml:space="preserve">[X] </w:t>
         <w:tab/>
-        <w:t xml:space="preserve">a. The past-due support accrued during periods I received needs-based benefits (e.g., SSI,TANF/AFDC, state veterans' benefits). Type of benefit: </w:t>
-      </w:r>
-      <w:r>
-        <w:rPr>
-          <w:i/>
-          <w:color w:val="C0504D" w:themeColor="accent2"/>
-          <w:spacing w:val="-1"/>
-          <w:w w:val="105"/>
-          <w:szCs w:val="20"/>
-          <w:u w:val="single"/>
-        </w:rPr>
-        <w:t>{% for item in your_past_benefits %}</w:t>
-      </w:r>
-      <w:r>
-        <w:rPr>
-          <w:spacing w:val="-1"/>
-          <w:w w:val="105"/>
-          <w:szCs w:val="20"/>
-          <w:u w:val="single"/>
-        </w:rPr>
-        <w:t xml:space="preserve">  {{ item }} </w:t>
-      </w:r>
-      <w:r>
-        <w:rPr>
-          <w:i/>
-          <w:color w:val="C0504D" w:themeColor="accent2"/>
-          <w:spacing w:val="-1"/>
-          <w:w w:val="105"/>
-          <w:szCs w:val="20"/>
-          <w:u w:val="single"/>
-        </w:rPr>
-        <w:t>{% endfor %}</w:t>
-      </w:r>
-    </w:p>
+        <w:t xml:space="preserve">a. The past-due support accrued during periods I received needs-based benefits (e.g., SSI,TANF/AFDC, state veterans' benefits). </w:t>
+      </w:r>
+    </w:p>
+    <w:tbl>
+      <w:tblPr>
+        <w:tblW w:w="9105" w:type="dxa"/>
+        <w:jc w:val="left"/>
+        <w:tblInd w:w="1216" w:type="dxa"/>
+        <w:tblCellMar>
+          <w:top w:w="55" w:type="dxa"/>
+          <w:left w:w="55" w:type="dxa"/>
+          <w:bottom w:w="55" w:type="dxa"/>
+          <w:right w:w="55" w:type="dxa"/>
+        </w:tblCellMar>
+      </w:tblPr>
+      <w:tblGrid>
+        <w:gridCol w:w="1619"/>
+        <w:gridCol w:w="2161"/>
+        <w:gridCol w:w="4050"/>
+        <w:gridCol w:w="1274"/>
+      </w:tblGrid>
+      <w:tr>
+        <w:trPr/>
+        <w:tc>
+          <w:tcPr>
+            <w:tcW w:w="1619" w:type="dxa"/>
+            <w:tcBorders/>
+          </w:tcPr>
+          <w:p>
+            <w:pPr>
+              <w:pStyle w:val="TableContents"/>
+              <w:rPr/>
+            </w:pPr>
+            <w:r>
+              <w:rPr/>
+              <w:t>Type of benefit:</w:t>
+            </w:r>
+          </w:p>
+        </w:tc>
+        <w:tc>
+          <w:tcPr>
+            <w:tcW w:w="2161" w:type="dxa"/>
+            <w:tcBorders/>
+          </w:tcPr>
+          <w:p>
+            <w:pPr>
+              <w:pStyle w:val="TableContents"/>
+              <w:rPr/>
+            </w:pPr>
+            <w:r>
+              <w:rPr/>
+              <w:t>{%tc for item in your_past_benefits %}</w:t>
+            </w:r>
+          </w:p>
+        </w:tc>
+        <w:tc>
+          <w:tcPr>
+            <w:tcW w:w="4050" w:type="dxa"/>
+            <w:tcBorders/>
+          </w:tcPr>
+          <w:p>
+            <w:pPr>
+              <w:pStyle w:val="TableContents"/>
+              <w:rPr/>
+            </w:pPr>
+            <w:r>
+              <w:rPr/>
+              <w:t>{{ item }}</w:t>
+            </w:r>
+          </w:p>
+        </w:tc>
+        <w:tc>
+          <w:tcPr>
+            <w:tcW w:w="1274" w:type="dxa"/>
+            <w:tcBorders/>
+          </w:tcPr>
+          <w:p>
+            <w:pPr>
+              <w:pStyle w:val="TableContents"/>
+              <w:rPr/>
+            </w:pPr>
+            <w:r>
+              <w:rPr/>
+              <w:t>{%tc endfor %}</w:t>
+            </w:r>
+          </w:p>
+        </w:tc>
+      </w:tr>
+      <w:tr>
+        <w:trPr/>
+        <w:tc>
+          <w:tcPr>
+            <w:tcW w:w="1619" w:type="dxa"/>
+            <w:tcBorders/>
+          </w:tcPr>
+          <w:p>
+            <w:pPr>
+              <w:pStyle w:val="TableContents"/>
+              <w:rPr/>
+            </w:pPr>
+            <w:r>
+              <w:rPr/>
+              <w:t>Dates received:</w:t>
+            </w:r>
+          </w:p>
+        </w:tc>
+        <w:tc>
+          <w:tcPr>
+            <w:tcW w:w="2161" w:type="dxa"/>
+            <w:tcBorders/>
+          </w:tcPr>
+          <w:p>
+            <w:pPr>
+              <w:pStyle w:val="TableContents"/>
+              <w:rPr/>
+            </w:pPr>
+            <w:r>
+              <w:rPr/>
+              <w:t>{%tc for item in your_past_benefits %}</w:t>
+            </w:r>
+          </w:p>
+        </w:tc>
+        <w:tc>
+          <w:tcPr>
+            <w:tcW w:w="4050" w:type="dxa"/>
+            <w:tcBorders/>
+          </w:tcPr>
+          <w:p>
+            <w:pPr>
+              <w:pStyle w:val="TableContents"/>
+              <w:rPr/>
+            </w:pPr>
+            <w:r>
+              <w:rPr/>
+              <w:t>{{ your_past_benefits[item].start_date }} – {{ your_past_benefits[item].end }}</w:t>
+            </w:r>
+          </w:p>
+        </w:tc>
+        <w:tc>
+          <w:tcPr>
+            <w:tcW w:w="1274" w:type="dxa"/>
+            <w:tcBorders/>
+          </w:tcPr>
+          <w:p>
+            <w:pPr>
+              <w:pStyle w:val="TableContents"/>
+              <w:rPr/>
+            </w:pPr>
+            <w:r>
+              <w:rPr/>
+              <w:t>{%tc endfor %}</w:t>
+            </w:r>
+          </w:p>
+        </w:tc>
+      </w:tr>
+    </w:tbl>
     <w:p>
       <w:pPr>
         <w:pStyle w:val="Normal"/>
@@ -2346,46 +2468,6 @@
           <w:u w:val="single"/>
         </w:rPr>
       </w:pPr>
-      <w:r>
-        <w:rPr>
-          <w:spacing w:val="-1"/>
-          <w:w w:val="105"/>
-          <w:szCs w:val="20"/>
-          <w:u w:val="single"/>
-        </w:rPr>
-        <w:t>Dates received:</w:t>
-      </w:r>
-      <w:r>
-        <w:rPr>
-          <w:i/>
-          <w:color w:val="C0504D" w:themeColor="accent2"/>
-          <w:spacing w:val="-1"/>
-          <w:w w:val="105"/>
-          <w:szCs w:val="20"/>
-          <w:u w:val="single"/>
-        </w:rPr>
-        <w:t xml:space="preserve"> {% for item in your_past_benefits %}</w:t>
-      </w:r>
-      <w:r>
-        <w:rPr>
-          <w:spacing w:val="-1"/>
-          <w:w w:val="105"/>
-          <w:szCs w:val="20"/>
-          <w:u w:val="single"/>
-        </w:rPr>
-        <w:t xml:space="preserve"> {{ your_past_benefits[item].start_date }} --  {{your_past_benefits[item].end }} </w:t>
-      </w:r>
-      <w:r>
-        <w:rPr>
-          <w:i/>
-          <w:color w:val="C0504D" w:themeColor="accent2"/>
-          <w:spacing w:val="-1"/>
-          <w:w w:val="105"/>
-          <w:szCs w:val="20"/>
-          <w:u w:val="single"/>
-        </w:rPr>
-        <w:t>{% endfor %}</w:t>
-      </w:r>
       <w:r>
         <w:rPr>
           <w:i/>
@@ -4017,15 +4099,15 @@
           <w:w w:val="105"/>
           <w:szCs w:val="20"/>
         </w:rPr>
-        <w:t xml:space="preserve">Yes </w:t>
-      </w:r>
-      <w:r>
-        <w:rPr>
-          <w:spacing w:val="-1"/>
-          <w:w w:val="105"/>
-          <w:szCs w:val="20"/>
-        </w:rPr>
-        <w:t>[  ]</w:t>
+        <w:t>Yes (</w:t>
+      </w:r>
+      <w:r>
+        <w:rPr>
+          <w:spacing w:val="-1"/>
+          <w:w w:val="105"/>
+          <w:szCs w:val="20"/>
+        </w:rPr>
+        <w:t>Attach custody order or proof of residence) [  ]</w:t>
       </w:r>
       <w:r>
         <w:rPr>
@@ -4084,22 +4166,6 @@
           <w:szCs w:val="20"/>
         </w:rPr>
         <w:t>{% endif %}</w:t>
-      </w:r>
-      <w:r>
-        <w:rPr>
-          <w:spacing w:val="-2"/>
-          <w:w w:val="115"/>
-          <w:szCs w:val="20"/>
-        </w:rPr>
-        <w:t xml:space="preserve"> </w:t>
-      </w:r>
-      <w:r>
-        <w:rPr>
-          <w:spacing w:val="-1"/>
-          <w:w w:val="105"/>
-          <w:szCs w:val="20"/>
-        </w:rPr>
-        <w:t>Attach custody order or proof of residence.</w:t>
       </w:r>
     </w:p>
     <w:p>
@@ -4195,7 +4261,7 @@
           <w:w w:val="105"/>
           <w:szCs w:val="20"/>
         </w:rPr>
-        <w:t xml:space="preserve"> Attach custody order or proof of residence.</w:t>
+        <w:t xml:space="preserve"> </w:t>
       </w:r>
       <w:r>
         <w:rPr>

</xml_diff>